<commit_message>
Final versions (i hope) 🦄🍈⛱️
</commit_message>
<xml_diff>
--- a/Requirements/Acme_Gallery_v5.docx
+++ b/Requirements/Acme_Gallery_v5.docx
@@ -102,17 +102,301 @@
           <w:sz w:val="22"/>
           <w:lang w:val="en-US"/>
         </w:rPr>
-        <w:t xml:space="preserve">The actors of the system are administrators, directors, visitors, sponsors, guides and </w:t>
+        <w:t>The actors of the system are administrators, directors, visitors, sponsors, guides and reviewers. For every actor, the system must store a name, the surnames, an email, a phone number (which must follow the pattern: optional plus sign and a sequence of numbers), an optional address and optional gender (which can be male, female, or other).</w:t>
+      </w:r>
+    </w:p>
+    <w:p>
+      <w:pPr>
+        <w:numPr>
+          <w:ilvl w:val="0"/>
+          <w:numId w:val="1"/>
+        </w:numPr>
+        <w:spacing w:after="160" w:line="259" w:lineRule="auto"/>
+        <w:ind w:left="720"/>
+        <w:rPr>
+          <w:rFonts w:ascii="Calibri" w:eastAsia="Calibri" w:hAnsi="Calibri" w:cs="Calibri"/>
+          <w:sz w:val="22"/>
+          <w:lang w:val="en-US"/>
+        </w:rPr>
+      </w:pPr>
+      <w:r>
+        <w:rPr>
+          <w:rFonts w:ascii="Calibri" w:eastAsia="Calibri" w:hAnsi="Calibri" w:cs="Calibri"/>
+          <w:sz w:val="22"/>
+          <w:lang w:val="en-US"/>
+        </w:rPr>
+        <w:t>D</w:t>
+      </w:r>
+      <w:r>
+        <w:rPr>
+          <w:rFonts w:ascii="Calibri" w:eastAsia="Calibri" w:hAnsi="Calibri" w:cs="Calibri"/>
+          <w:sz w:val="22"/>
+          <w:lang w:val="en-US"/>
+        </w:rPr>
+        <w:t>irector</w:t>
+      </w:r>
+      <w:r>
+        <w:rPr>
+          <w:rFonts w:ascii="Calibri" w:eastAsia="Calibri" w:hAnsi="Calibri" w:cs="Calibri"/>
+          <w:sz w:val="22"/>
+          <w:lang w:val="en-US"/>
+        </w:rPr>
+        <w:t>s</w:t>
+      </w:r>
+      <w:r>
+        <w:rPr>
+          <w:rFonts w:ascii="Calibri" w:eastAsia="Calibri" w:hAnsi="Calibri" w:cs="Calibri"/>
+          <w:sz w:val="22"/>
+          <w:lang w:val="en-US"/>
+        </w:rPr>
+        <w:t xml:space="preserve"> can create museums. For every museum, the system must store its name, an address, its GPS Coordinates, an email, a phone number, an optional title and a unique identifier chosen by the director and composed of</w:t>
+      </w:r>
+      <w:r>
+        <w:rPr>
+          <w:rFonts w:ascii="Calibri" w:eastAsia="Calibri" w:hAnsi="Calibri" w:cs="Calibri"/>
+          <w:sz w:val="22"/>
+          <w:lang w:val="en-US"/>
+        </w:rPr>
+        <w:t xml:space="preserve"> 1 to</w:t>
+      </w:r>
+      <w:r>
+        <w:rPr>
+          <w:rFonts w:ascii="Calibri" w:eastAsia="Calibri" w:hAnsi="Calibri" w:cs="Calibri"/>
+          <w:sz w:val="22"/>
+          <w:lang w:val="en-US"/>
+        </w:rPr>
+        <w:t xml:space="preserve"> 4 letters</w:t>
+      </w:r>
+      <w:r>
+        <w:rPr>
+          <w:rFonts w:ascii="Calibri" w:eastAsia="Calibri" w:hAnsi="Calibri" w:cs="Calibri"/>
+          <w:sz w:val="22"/>
+          <w:lang w:val="en-US"/>
+        </w:rPr>
+        <w:t xml:space="preserve"> (case sensitive)</w:t>
+      </w:r>
+      <w:r>
+        <w:rPr>
+          <w:rFonts w:ascii="Calibri" w:eastAsia="Calibri" w:hAnsi="Calibri" w:cs="Calibri"/>
+          <w:sz w:val="22"/>
+          <w:lang w:val="en-US"/>
+        </w:rPr>
+        <w:t xml:space="preserve"> (i.e. </w:t>
+      </w:r>
+      <w:proofErr w:type="spellStart"/>
+      <w:r>
+        <w:rPr>
+          <w:rFonts w:ascii="Calibri" w:eastAsia="Calibri" w:hAnsi="Calibri" w:cs="Calibri"/>
+          <w:i/>
+          <w:sz w:val="22"/>
+          <w:lang w:val="en-US"/>
+        </w:rPr>
+        <w:t>MdP</w:t>
+      </w:r>
+      <w:proofErr w:type="spellEnd"/>
+      <w:r>
+        <w:rPr>
+          <w:rFonts w:ascii="Calibri" w:eastAsia="Calibri" w:hAnsi="Calibri" w:cs="Calibri"/>
+          <w:sz w:val="22"/>
+          <w:lang w:val="en-US"/>
+        </w:rPr>
+        <w:t xml:space="preserve"> for “Museo del Prado” and </w:t>
+      </w:r>
+      <w:r>
+        <w:rPr>
+          <w:rFonts w:ascii="Calibri" w:eastAsia="Calibri" w:hAnsi="Calibri" w:cs="Calibri"/>
+          <w:i/>
+          <w:sz w:val="22"/>
+          <w:lang w:val="en-US"/>
+        </w:rPr>
+        <w:t>MDP</w:t>
+      </w:r>
+      <w:r>
+        <w:rPr>
+          <w:rFonts w:ascii="Calibri" w:eastAsia="Calibri" w:hAnsi="Calibri" w:cs="Calibri"/>
+          <w:sz w:val="22"/>
+          <w:lang w:val="en-US"/>
+        </w:rPr>
+        <w:t xml:space="preserve"> for “Museo de Picasso”)</w:t>
+      </w:r>
+      <w:r>
+        <w:rPr>
+          <w:rFonts w:ascii="Calibri" w:eastAsia="Calibri" w:hAnsi="Calibri" w:cs="Calibri"/>
+          <w:sz w:val="22"/>
+          <w:lang w:val="en-US"/>
+        </w:rPr>
+        <w:t xml:space="preserve">. Also, an optional banner can be provided. </w:t>
+      </w:r>
+    </w:p>
+    <w:p>
+      <w:pPr>
+        <w:numPr>
+          <w:ilvl w:val="0"/>
+          <w:numId w:val="1"/>
+        </w:numPr>
+        <w:spacing w:after="160" w:line="259" w:lineRule="auto"/>
+        <w:ind w:left="720"/>
+        <w:rPr>
+          <w:rFonts w:ascii="Calibri" w:eastAsia="Calibri" w:hAnsi="Calibri" w:cs="Calibri"/>
+          <w:sz w:val="22"/>
+          <w:lang w:val="en-US"/>
+        </w:rPr>
+      </w:pPr>
+      <w:r>
+        <w:rPr>
+          <w:rFonts w:ascii="Calibri" w:eastAsia="Calibri" w:hAnsi="Calibri" w:cs="Calibri"/>
+          <w:sz w:val="22"/>
+          <w:lang w:val="en-US"/>
+        </w:rPr>
+        <w:t xml:space="preserve">A museum sells several </w:t>
+      </w:r>
+      <w:proofErr w:type="gramStart"/>
+      <w:r>
+        <w:rPr>
+          <w:rFonts w:ascii="Calibri" w:eastAsia="Calibri" w:hAnsi="Calibri" w:cs="Calibri"/>
+          <w:sz w:val="22"/>
+          <w:lang w:val="en-US"/>
+        </w:rPr>
+        <w:t>day</w:t>
+      </w:r>
+      <w:proofErr w:type="gramEnd"/>
+      <w:r>
+        <w:rPr>
+          <w:rFonts w:ascii="Calibri" w:eastAsia="Calibri" w:hAnsi="Calibri" w:cs="Calibri"/>
+          <w:sz w:val="22"/>
+          <w:lang w:val="en-US"/>
+        </w:rPr>
+        <w:t xml:space="preserve"> passes</w:t>
+      </w:r>
+      <w:r>
+        <w:rPr>
+          <w:rFonts w:ascii="Calibri" w:eastAsia="Calibri" w:hAnsi="Calibri" w:cs="Calibri"/>
+          <w:sz w:val="22"/>
+          <w:lang w:val="en-US"/>
+        </w:rPr>
+        <w:t xml:space="preserve">. </w:t>
+      </w:r>
+      <w:r>
+        <w:rPr>
+          <w:rFonts w:ascii="Calibri" w:eastAsia="Calibri" w:hAnsi="Calibri" w:cs="Calibri"/>
+          <w:sz w:val="22"/>
+          <w:lang w:val="en-US"/>
+        </w:rPr>
+        <w:t xml:space="preserve">There are two kinds of </w:t>
+      </w:r>
+      <w:r>
+        <w:rPr>
+          <w:rFonts w:ascii="Calibri" w:eastAsia="Calibri" w:hAnsi="Calibri" w:cs="Calibri"/>
+          <w:sz w:val="22"/>
+          <w:lang w:val="en-US"/>
+        </w:rPr>
+        <w:t>day passes</w:t>
+      </w:r>
+      <w:r>
+        <w:rPr>
+          <w:rFonts w:ascii="Calibri" w:eastAsia="Calibri" w:hAnsi="Calibri" w:cs="Calibri"/>
+          <w:sz w:val="22"/>
+          <w:lang w:val="en-US"/>
+        </w:rPr>
+        <w:t xml:space="preserve">: general and private </w:t>
+      </w:r>
+      <w:r>
+        <w:rPr>
+          <w:rFonts w:ascii="Calibri" w:eastAsia="Calibri" w:hAnsi="Calibri" w:cs="Calibri"/>
+          <w:sz w:val="22"/>
+          <w:lang w:val="en-US"/>
+        </w:rPr>
+        <w:t>day passes</w:t>
+      </w:r>
+      <w:r>
+        <w:rPr>
+          <w:rFonts w:ascii="Calibri" w:eastAsia="Calibri" w:hAnsi="Calibri" w:cs="Calibri"/>
+          <w:sz w:val="22"/>
+          <w:lang w:val="en-US"/>
+        </w:rPr>
+        <w:t xml:space="preserve">. </w:t>
+      </w:r>
+      <w:r>
+        <w:rPr>
+          <w:rFonts w:ascii="Calibri" w:eastAsia="Calibri" w:hAnsi="Calibri" w:cs="Calibri"/>
+          <w:sz w:val="22"/>
+          <w:lang w:val="en-US"/>
+        </w:rPr>
+        <w:t xml:space="preserve">General </w:t>
+      </w:r>
+      <w:r>
+        <w:rPr>
+          <w:rFonts w:ascii="Calibri" w:eastAsia="Calibri" w:hAnsi="Calibri" w:cs="Calibri"/>
+          <w:sz w:val="22"/>
+          <w:lang w:val="en-US"/>
+        </w:rPr>
+        <w:t>day passes</w:t>
+      </w:r>
+      <w:r>
+        <w:rPr>
+          <w:rFonts w:ascii="Calibri" w:eastAsia="Calibri" w:hAnsi="Calibri" w:cs="Calibri"/>
+          <w:sz w:val="22"/>
+          <w:lang w:val="en-US"/>
+        </w:rPr>
+        <w:t xml:space="preserve"> give access to public areas of the museum whereas private </w:t>
+      </w:r>
+      <w:r>
+        <w:rPr>
+          <w:rFonts w:ascii="Calibri" w:eastAsia="Calibri" w:hAnsi="Calibri" w:cs="Calibri"/>
+          <w:sz w:val="22"/>
+          <w:lang w:val="en-US"/>
+        </w:rPr>
+        <w:t>ones</w:t>
+      </w:r>
+      <w:r>
+        <w:rPr>
+          <w:rFonts w:ascii="Calibri" w:eastAsia="Calibri" w:hAnsi="Calibri" w:cs="Calibri"/>
+          <w:sz w:val="22"/>
+          <w:lang w:val="en-US"/>
+        </w:rPr>
+        <w:t xml:space="preserve"> do also grant access to</w:t>
+      </w:r>
+      <w:r>
+        <w:rPr>
+          <w:rFonts w:ascii="Calibri" w:eastAsia="Calibri" w:hAnsi="Calibri" w:cs="Calibri"/>
+          <w:sz w:val="22"/>
+          <w:lang w:val="en-US"/>
+        </w:rPr>
+        <w:t xml:space="preserve"> some</w:t>
+      </w:r>
+      <w:r>
+        <w:rPr>
+          <w:rFonts w:ascii="Calibri" w:eastAsia="Calibri" w:hAnsi="Calibri" w:cs="Calibri"/>
+          <w:sz w:val="22"/>
+          <w:lang w:val="en-US"/>
+        </w:rPr>
+        <w:t xml:space="preserve"> private exhibitions. For every </w:t>
+      </w:r>
+      <w:r>
+        <w:rPr>
+          <w:rFonts w:ascii="Calibri" w:eastAsia="Calibri" w:hAnsi="Calibri" w:cs="Calibri"/>
+          <w:sz w:val="22"/>
+          <w:lang w:val="en-US"/>
+        </w:rPr>
+        <w:t xml:space="preserve">day pass </w:t>
+      </w:r>
+      <w:r>
+        <w:rPr>
+          <w:rFonts w:ascii="Calibri" w:eastAsia="Calibri" w:hAnsi="Calibri" w:cs="Calibri"/>
+          <w:sz w:val="22"/>
+          <w:lang w:val="en-US"/>
+        </w:rPr>
+        <w:t>the system must keep track of: the price</w:t>
+      </w:r>
+      <w:r>
+        <w:rPr>
+          <w:rFonts w:ascii="Calibri" w:eastAsia="Calibri" w:hAnsi="Calibri" w:cs="Calibri"/>
+          <w:sz w:val="22"/>
+          <w:lang w:val="en-US"/>
+        </w:rPr>
+        <w:t xml:space="preserve"> (which must be greater or equal than a symbolic quantity – that is, 1€</w:t>
       </w:r>
       <w:bookmarkStart w:id="0" w:name="_GoBack"/>
-      <w:r>
-        <w:rPr>
-          <w:rFonts w:ascii="Calibri" w:eastAsia="Calibri" w:hAnsi="Calibri" w:cs="Calibri"/>
-          <w:sz w:val="22"/>
-          <w:lang w:val="en-US"/>
-        </w:rPr>
-        <w:t>review</w:t>
-      </w:r>
       <w:bookmarkEnd w:id="0"/>
       <w:r>
         <w:rPr>
@@ -120,315 +404,7 @@
           <w:sz w:val="22"/>
           <w:lang w:val="en-US"/>
         </w:rPr>
-        <w:t>ers. For every actor, the system must store a name, the surnames, an email, a phone number (which must follow the pattern: optional plus sign and a sequence of numbers), an optional address and optional gender (which can be male, female, or other).</w:t>
-      </w:r>
-    </w:p>
-    <w:p>
-      <w:pPr>
-        <w:numPr>
-          <w:ilvl w:val="0"/>
-          <w:numId w:val="1"/>
-        </w:numPr>
-        <w:spacing w:after="160" w:line="259" w:lineRule="auto"/>
-        <w:ind w:left="720"/>
-        <w:rPr>
-          <w:rFonts w:ascii="Calibri" w:eastAsia="Calibri" w:hAnsi="Calibri" w:cs="Calibri"/>
-          <w:sz w:val="22"/>
-          <w:lang w:val="en-US"/>
-        </w:rPr>
-      </w:pPr>
-      <w:r>
-        <w:rPr>
-          <w:rFonts w:ascii="Calibri" w:eastAsia="Calibri" w:hAnsi="Calibri" w:cs="Calibri"/>
-          <w:sz w:val="22"/>
-          <w:lang w:val="en-US"/>
-        </w:rPr>
-        <w:t>D</w:t>
-      </w:r>
-      <w:r>
-        <w:rPr>
-          <w:rFonts w:ascii="Calibri" w:eastAsia="Calibri" w:hAnsi="Calibri" w:cs="Calibri"/>
-          <w:sz w:val="22"/>
-          <w:lang w:val="en-US"/>
-        </w:rPr>
-        <w:t>irector</w:t>
-      </w:r>
-      <w:r>
-        <w:rPr>
-          <w:rFonts w:ascii="Calibri" w:eastAsia="Calibri" w:hAnsi="Calibri" w:cs="Calibri"/>
-          <w:sz w:val="22"/>
-          <w:lang w:val="en-US"/>
-        </w:rPr>
-        <w:t>s</w:t>
-      </w:r>
-      <w:r>
-        <w:rPr>
-          <w:rFonts w:ascii="Calibri" w:eastAsia="Calibri" w:hAnsi="Calibri" w:cs="Calibri"/>
-          <w:sz w:val="22"/>
-          <w:lang w:val="en-US"/>
-        </w:rPr>
-        <w:t xml:space="preserve"> can create museums. For every museum, the system must store its name, an address, its GPS Coordinates, an email, a phone number, an optional title and a unique identifier chosen by the director and composed of</w:t>
-      </w:r>
-      <w:r>
-        <w:rPr>
-          <w:rFonts w:ascii="Calibri" w:eastAsia="Calibri" w:hAnsi="Calibri" w:cs="Calibri"/>
-          <w:sz w:val="22"/>
-          <w:lang w:val="en-US"/>
-        </w:rPr>
-        <w:t xml:space="preserve"> 1 to</w:t>
-      </w:r>
-      <w:r>
-        <w:rPr>
-          <w:rFonts w:ascii="Calibri" w:eastAsia="Calibri" w:hAnsi="Calibri" w:cs="Calibri"/>
-          <w:sz w:val="22"/>
-          <w:lang w:val="en-US"/>
-        </w:rPr>
-        <w:t xml:space="preserve"> 4 letters</w:t>
-      </w:r>
-      <w:r>
-        <w:rPr>
-          <w:rFonts w:ascii="Calibri" w:eastAsia="Calibri" w:hAnsi="Calibri" w:cs="Calibri"/>
-          <w:sz w:val="22"/>
-          <w:lang w:val="en-US"/>
-        </w:rPr>
-        <w:t xml:space="preserve"> (case sensitive)</w:t>
-      </w:r>
-      <w:r>
-        <w:rPr>
-          <w:rFonts w:ascii="Calibri" w:eastAsia="Calibri" w:hAnsi="Calibri" w:cs="Calibri"/>
-          <w:sz w:val="22"/>
-          <w:lang w:val="en-US"/>
-        </w:rPr>
-        <w:t xml:space="preserve"> (i.e. </w:t>
-      </w:r>
-      <w:proofErr w:type="spellStart"/>
-      <w:r>
-        <w:rPr>
-          <w:rFonts w:ascii="Calibri" w:eastAsia="Calibri" w:hAnsi="Calibri" w:cs="Calibri"/>
-          <w:i/>
-          <w:sz w:val="22"/>
-          <w:lang w:val="en-US"/>
-        </w:rPr>
-        <w:t>MdP</w:t>
-      </w:r>
-      <w:proofErr w:type="spellEnd"/>
-      <w:r>
-        <w:rPr>
-          <w:rFonts w:ascii="Calibri" w:eastAsia="Calibri" w:hAnsi="Calibri" w:cs="Calibri"/>
-          <w:sz w:val="22"/>
-          <w:lang w:val="en-US"/>
-        </w:rPr>
-        <w:t xml:space="preserve"> for “Museo del Prado” and </w:t>
-      </w:r>
-      <w:r>
-        <w:rPr>
-          <w:rFonts w:ascii="Calibri" w:eastAsia="Calibri" w:hAnsi="Calibri" w:cs="Calibri"/>
-          <w:i/>
-          <w:sz w:val="22"/>
-          <w:lang w:val="en-US"/>
-        </w:rPr>
-        <w:t>MDP</w:t>
-      </w:r>
-      <w:r>
-        <w:rPr>
-          <w:rFonts w:ascii="Calibri" w:eastAsia="Calibri" w:hAnsi="Calibri" w:cs="Calibri"/>
-          <w:sz w:val="22"/>
-          <w:lang w:val="en-US"/>
-        </w:rPr>
-        <w:t xml:space="preserve"> for “Museo de Picasso”)</w:t>
-      </w:r>
-      <w:r>
-        <w:rPr>
-          <w:rFonts w:ascii="Calibri" w:eastAsia="Calibri" w:hAnsi="Calibri" w:cs="Calibri"/>
-          <w:sz w:val="22"/>
-          <w:lang w:val="en-US"/>
-        </w:rPr>
-        <w:t xml:space="preserve">. Also, an optional banner can be provided. </w:t>
-      </w:r>
-    </w:p>
-    <w:p>
-      <w:pPr>
-        <w:numPr>
-          <w:ilvl w:val="0"/>
-          <w:numId w:val="1"/>
-        </w:numPr>
-        <w:spacing w:after="160" w:line="259" w:lineRule="auto"/>
-        <w:ind w:left="720"/>
-        <w:rPr>
-          <w:rFonts w:ascii="Calibri" w:eastAsia="Calibri" w:hAnsi="Calibri" w:cs="Calibri"/>
-          <w:sz w:val="22"/>
-          <w:lang w:val="en-US"/>
-        </w:rPr>
-      </w:pPr>
-      <w:r>
-        <w:rPr>
-          <w:rFonts w:ascii="Calibri" w:eastAsia="Calibri" w:hAnsi="Calibri" w:cs="Calibri"/>
-          <w:sz w:val="22"/>
-          <w:lang w:val="en-US"/>
-        </w:rPr>
-        <w:t xml:space="preserve">A museum sells several </w:t>
-      </w:r>
-      <w:proofErr w:type="gramStart"/>
-      <w:r>
-        <w:rPr>
-          <w:rFonts w:ascii="Calibri" w:eastAsia="Calibri" w:hAnsi="Calibri" w:cs="Calibri"/>
-          <w:sz w:val="22"/>
-          <w:lang w:val="en-US"/>
-        </w:rPr>
-        <w:t>day</w:t>
-      </w:r>
-      <w:proofErr w:type="gramEnd"/>
-      <w:r>
-        <w:rPr>
-          <w:rFonts w:ascii="Calibri" w:eastAsia="Calibri" w:hAnsi="Calibri" w:cs="Calibri"/>
-          <w:sz w:val="22"/>
-          <w:lang w:val="en-US"/>
-        </w:rPr>
-        <w:t xml:space="preserve"> passes</w:t>
-      </w:r>
-      <w:r>
-        <w:rPr>
-          <w:rFonts w:ascii="Calibri" w:eastAsia="Calibri" w:hAnsi="Calibri" w:cs="Calibri"/>
-          <w:sz w:val="22"/>
-          <w:lang w:val="en-US"/>
-        </w:rPr>
-        <w:t xml:space="preserve">. </w:t>
-      </w:r>
-      <w:r>
-        <w:rPr>
-          <w:rFonts w:ascii="Calibri" w:eastAsia="Calibri" w:hAnsi="Calibri" w:cs="Calibri"/>
-          <w:sz w:val="22"/>
-          <w:lang w:val="en-US"/>
-        </w:rPr>
-        <w:t xml:space="preserve">There are two kinds of </w:t>
-      </w:r>
-      <w:r>
-        <w:rPr>
-          <w:rFonts w:ascii="Calibri" w:eastAsia="Calibri" w:hAnsi="Calibri" w:cs="Calibri"/>
-          <w:sz w:val="22"/>
-          <w:lang w:val="en-US"/>
-        </w:rPr>
-        <w:t>day passes</w:t>
-      </w:r>
-      <w:r>
-        <w:rPr>
-          <w:rFonts w:ascii="Calibri" w:eastAsia="Calibri" w:hAnsi="Calibri" w:cs="Calibri"/>
-          <w:sz w:val="22"/>
-          <w:lang w:val="en-US"/>
-        </w:rPr>
-        <w:t xml:space="preserve">: general and private </w:t>
-      </w:r>
-      <w:r>
-        <w:rPr>
-          <w:rFonts w:ascii="Calibri" w:eastAsia="Calibri" w:hAnsi="Calibri" w:cs="Calibri"/>
-          <w:sz w:val="22"/>
-          <w:lang w:val="en-US"/>
-        </w:rPr>
-        <w:t>day passes</w:t>
-      </w:r>
-      <w:r>
-        <w:rPr>
-          <w:rFonts w:ascii="Calibri" w:eastAsia="Calibri" w:hAnsi="Calibri" w:cs="Calibri"/>
-          <w:sz w:val="22"/>
-          <w:lang w:val="en-US"/>
-        </w:rPr>
-        <w:t xml:space="preserve">. </w:t>
-      </w:r>
-      <w:r>
-        <w:rPr>
-          <w:rFonts w:ascii="Calibri" w:eastAsia="Calibri" w:hAnsi="Calibri" w:cs="Calibri"/>
-          <w:sz w:val="22"/>
-          <w:lang w:val="en-US"/>
-        </w:rPr>
-        <w:t xml:space="preserve">General </w:t>
-      </w:r>
-      <w:r>
-        <w:rPr>
-          <w:rFonts w:ascii="Calibri" w:eastAsia="Calibri" w:hAnsi="Calibri" w:cs="Calibri"/>
-          <w:sz w:val="22"/>
-          <w:lang w:val="en-US"/>
-        </w:rPr>
-        <w:t>day passes</w:t>
-      </w:r>
-      <w:r>
-        <w:rPr>
-          <w:rFonts w:ascii="Calibri" w:eastAsia="Calibri" w:hAnsi="Calibri" w:cs="Calibri"/>
-          <w:sz w:val="22"/>
-          <w:lang w:val="en-US"/>
-        </w:rPr>
-        <w:t xml:space="preserve"> give access to public areas of the museum whereas private </w:t>
-      </w:r>
-      <w:r>
-        <w:rPr>
-          <w:rFonts w:ascii="Calibri" w:eastAsia="Calibri" w:hAnsi="Calibri" w:cs="Calibri"/>
-          <w:sz w:val="22"/>
-          <w:lang w:val="en-US"/>
-        </w:rPr>
-        <w:t>ones</w:t>
-      </w:r>
-      <w:r>
-        <w:rPr>
-          <w:rFonts w:ascii="Calibri" w:eastAsia="Calibri" w:hAnsi="Calibri" w:cs="Calibri"/>
-          <w:sz w:val="22"/>
-          <w:lang w:val="en-US"/>
-        </w:rPr>
-        <w:t xml:space="preserve"> do also grant access to</w:t>
-      </w:r>
-      <w:r>
-        <w:rPr>
-          <w:rFonts w:ascii="Calibri" w:eastAsia="Calibri" w:hAnsi="Calibri" w:cs="Calibri"/>
-          <w:sz w:val="22"/>
-          <w:lang w:val="en-US"/>
-        </w:rPr>
-        <w:t xml:space="preserve"> some</w:t>
-      </w:r>
-      <w:r>
-        <w:rPr>
-          <w:rFonts w:ascii="Calibri" w:eastAsia="Calibri" w:hAnsi="Calibri" w:cs="Calibri"/>
-          <w:sz w:val="22"/>
-          <w:lang w:val="en-US"/>
-        </w:rPr>
-        <w:t xml:space="preserve"> private exhibitions. For every </w:t>
-      </w:r>
-      <w:r>
-        <w:rPr>
-          <w:rFonts w:ascii="Calibri" w:eastAsia="Calibri" w:hAnsi="Calibri" w:cs="Calibri"/>
-          <w:sz w:val="22"/>
-          <w:lang w:val="en-US"/>
-        </w:rPr>
-        <w:t xml:space="preserve">day pass </w:t>
-      </w:r>
-      <w:r>
-        <w:rPr>
-          <w:rFonts w:ascii="Calibri" w:eastAsia="Calibri" w:hAnsi="Calibri" w:cs="Calibri"/>
-          <w:sz w:val="22"/>
-          <w:lang w:val="en-US"/>
-        </w:rPr>
-        <w:t>the system must keep track of: the price</w:t>
-      </w:r>
-      <w:r>
-        <w:rPr>
-          <w:rFonts w:ascii="Calibri" w:eastAsia="Calibri" w:hAnsi="Calibri" w:cs="Calibri"/>
-          <w:sz w:val="22"/>
-          <w:lang w:val="en-US"/>
-        </w:rPr>
-        <w:t xml:space="preserve"> (which must be greater or equal than a symbolic quantity – that is, 1€, 1$ or 1</w:t>
-      </w:r>
-      <w:r>
-        <w:rPr>
-          <w:rFonts w:ascii="Calibri" w:eastAsia="Calibri" w:hAnsi="Calibri" w:cs="Calibri"/>
-          <w:sz w:val="22"/>
-          <w:lang w:val="en-US"/>
-        </w:rPr>
-        <w:t>£</w:t>
-      </w:r>
-      <w:r>
-        <w:rPr>
-          <w:rFonts w:ascii="Calibri" w:eastAsia="Calibri" w:hAnsi="Calibri" w:cs="Calibri"/>
-          <w:sz w:val="22"/>
-          <w:lang w:val="en-US"/>
-        </w:rPr>
-        <w:t xml:space="preserve"> where applicable – )</w:t>
+        <w:t xml:space="preserve"> – )</w:t>
       </w:r>
       <w:r>
         <w:rPr>
@@ -8897,7 +8873,7 @@
 </file>
 
 <file path=customXml/itemProps1.xml><?xml version="1.0" encoding="utf-8"?>
-<ds:datastoreItem xmlns:ds="http://schemas.openxmlformats.org/officeDocument/2006/customXml" ds:itemID="{9E1FB067-BC50-4FED-850C-7D36E228F8E7}">
+<ds:datastoreItem xmlns:ds="http://schemas.openxmlformats.org/officeDocument/2006/customXml" ds:itemID="{DE446D55-69CB-4A97-A19A-B5AC3403610A}">
   <ds:schemaRefs>
     <ds:schemaRef ds:uri="http://schemas.openxmlformats.org/officeDocument/2006/bibliography"/>
   </ds:schemaRefs>

</xml_diff>